<commit_message>
Changed my assignment 2 copy
</commit_message>
<xml_diff>
--- a/Assignment Soft Copies/Assignment 2 (05-10-2023)/DSA Assignment 2 - Saptarshi Chakraborty.docx
+++ b/Assignment Soft Copies/Assignment 2 (05-10-2023)/DSA Assignment 2 - Saptarshi Chakraborty.docx
@@ -7705,33 +7705,6 @@
           <w:u w:val="single"/>
         </w:rPr>
       </w:pPr>
-      <w:r>
-        <w:rPr>
-          <w:sz w:val="24"/>
-        </w:rPr>
-        <w:pict>
-          <v:shape id="_x0000_s1042" o:spid="_x0000_s1042" o:spt="202" type="#_x0000_t202" style="position:absolute;left:0pt;margin-left:213.95pt;margin-top:11.6pt;height:650.1pt;width:263pt;z-index:251671552;mso-width-relative:page;mso-height-relative:page;" fillcolor="#FFFFFF" filled="t" stroked="t" coordsize="21600,21600">
-            <v:path/>
-            <v:fill on="t" color2="#FFFFFF" focussize="0,0"/>
-            <v:stroke color="#000000" joinstyle="miter"/>
-            <v:imagedata o:title=""/>
-            <o:lock v:ext="edit" aspectratio="f"/>
-            <v:textbox>
-              <w:txbxContent>
-                <w:p>
-                  <w:pPr>
-                    <w:rPr>
-                      <w:rFonts w:hint="default"/>
-                      <w:sz w:val="21"/>
-                      <w:szCs w:val="21"/>
-                    </w:rPr>
-                  </w:pPr>
-                </w:p>
-              </w:txbxContent>
-            </v:textbox>
-          </v:shape>
-        </w:pict>
-      </w:r>
       <w:r>
         <w:rPr>
           <w:sz w:val="24"/>
@@ -11262,7 +11235,7 @@
     <w:p>
       <w:r>
         <w:pict>
-          <v:rect id="_x0000_s1044" o:spid="_x0000_s1044" o:spt="1" style="position:absolute;left:0pt;margin-left:8.25pt;margin-top:1.3pt;height:559.2pt;width:522pt;z-index:251672576;mso-width-relative:page;mso-height-relative:page;" fillcolor="#FFFFFF" filled="t" stroked="t" coordsize="21600,21600">
+          <v:rect id="_x0000_s1044" o:spid="_x0000_s1044" o:spt="1" style="position:absolute;left:0pt;margin-left:8.25pt;margin-top:1.3pt;height:559.2pt;width:522pt;z-index:251671552;mso-width-relative:page;mso-height-relative:page;" fillcolor="#FFFFFF" filled="t" stroked="t" coordsize="21600,21600">
             <v:path/>
             <v:fill on="t" color2="#FFFFFF" focussize="0,0"/>
             <v:stroke color="#000000" joinstyle="miter"/>
@@ -12155,7 +12128,7 @@
           <w:sz w:val="24"/>
         </w:rPr>
         <w:pict>
-          <v:shape id="_x0000_s1051" o:spid="_x0000_s1051" o:spt="202" type="#_x0000_t202" style="position:absolute;left:0pt;margin-left:277.15pt;margin-top:12.45pt;height:620.95pt;width:263pt;z-index:251676672;mso-width-relative:page;mso-height-relative:page;" fillcolor="#FFFFFF" filled="t" stroked="t" coordsize="21600,21600">
+          <v:shape id="_x0000_s1051" o:spid="_x0000_s1051" o:spt="202" type="#_x0000_t202" style="position:absolute;left:0pt;margin-left:277.15pt;margin-top:12.45pt;height:620.95pt;width:263pt;z-index:251675648;mso-width-relative:page;mso-height-relative:page;" fillcolor="#FFFFFF" filled="t" stroked="t" coordsize="21600,21600">
             <v:path/>
             <v:fill on="t" color2="#FFFFFF" focussize="0,0"/>
             <v:stroke color="#000000" joinstyle="miter"/>
@@ -13092,7 +13065,7 @@
           <w:sz w:val="24"/>
         </w:rPr>
         <w:pict>
-          <v:shape id="_x0000_s1052" o:spid="_x0000_s1052" o:spt="202" type="#_x0000_t202" style="position:absolute;left:0pt;margin-left:2.1pt;margin-top:12.5pt;height:620.85pt;width:263.1pt;z-index:251675648;mso-width-relative:page;mso-height-relative:page;" fillcolor="#FFFFFF" filled="t" stroked="t" coordsize="21600,21600">
+          <v:shape id="_x0000_s1052" o:spid="_x0000_s1052" o:spt="202" type="#_x0000_t202" style="position:absolute;left:0pt;margin-left:2.1pt;margin-top:12.5pt;height:620.85pt;width:263.1pt;z-index:251674624;mso-width-relative:page;mso-height-relative:page;" fillcolor="#FFFFFF" filled="t" stroked="t" coordsize="21600,21600">
             <v:path/>
             <v:fill on="t" color2="#FFFFFF" focussize="0,0"/>
             <v:stroke color="#000000" joinstyle="miter"/>
@@ -14068,7 +14041,7 @@
           <w:sz w:val="24"/>
         </w:rPr>
         <w:pict>
-          <v:shape id="_x0000_s1057" o:spid="_x0000_s1057" o:spt="202" type="#_x0000_t202" style="position:absolute;left:0pt;margin-left:213.95pt;margin-top:13.05pt;height:654pt;width:263pt;z-index:251680768;mso-width-relative:page;mso-height-relative:page;" fillcolor="#FFFFFF" filled="t" stroked="t" coordsize="21600,21600">
+          <v:shape id="_x0000_s1057" o:spid="_x0000_s1057" o:spt="202" type="#_x0000_t202" style="position:absolute;left:0pt;margin-left:213.95pt;margin-top:13.05pt;height:654pt;width:263pt;z-index:251679744;mso-width-relative:page;mso-height-relative:page;" fillcolor="#FFFFFF" filled="t" stroked="t" coordsize="21600,21600">
             <v:path/>
             <v:fill on="t" color2="#FFFFFF" focussize="0,0"/>
             <v:stroke color="#000000" joinstyle="miter"/>
@@ -14904,7 +14877,7 @@
           <w:sz w:val="24"/>
         </w:rPr>
         <w:pict>
-          <v:shape id="_x0000_s1058" o:spid="_x0000_s1058" o:spt="202" type="#_x0000_t202" style="position:absolute;left:0pt;margin-left:-61.1pt;margin-top:12.55pt;height:654.4pt;width:263.1pt;z-index:251679744;mso-width-relative:page;mso-height-relative:page;" fillcolor="#FFFFFF" filled="t" stroked="t" coordsize="21600,21600">
+          <v:shape id="_x0000_s1058" o:spid="_x0000_s1058" o:spt="202" type="#_x0000_t202" style="position:absolute;left:0pt;margin-left:-61.1pt;margin-top:12.55pt;height:654.4pt;width:263.1pt;z-index:251678720;mso-width-relative:page;mso-height-relative:page;" fillcolor="#FFFFFF" filled="t" stroked="t" coordsize="21600,21600">
             <v:path/>
             <v:fill on="t" color2="#FFFFFF" focussize="0,0"/>
             <v:stroke color="#000000" joinstyle="miter"/>
@@ -15998,34 +15971,7 @@
           <w:sz w:val="24"/>
         </w:rPr>
         <w:pict>
-          <v:shape id="_x0000_s1059" o:spid="_x0000_s1059" o:spt="202" type="#_x0000_t202" style="position:absolute;left:0pt;margin-left:213.95pt;margin-top:13.05pt;height:648.45pt;width:263pt;z-index:251682816;mso-width-relative:page;mso-height-relative:page;" fillcolor="#FFFFFF" filled="t" stroked="t" coordsize="21600,21600">
-            <v:path/>
-            <v:fill on="t" color2="#FFFFFF" focussize="0,0"/>
-            <v:stroke color="#000000" joinstyle="miter"/>
-            <v:imagedata o:title=""/>
-            <o:lock v:ext="edit" aspectratio="f"/>
-            <v:textbox>
-              <w:txbxContent>
-                <w:p>
-                  <w:pPr>
-                    <w:rPr>
-                      <w:rFonts w:hint="default"/>
-                      <w:sz w:val="21"/>
-                      <w:szCs w:val="21"/>
-                    </w:rPr>
-                  </w:pPr>
-                </w:p>
-              </w:txbxContent>
-            </v:textbox>
-          </v:shape>
-        </w:pict>
-      </w:r>
-      <w:r>
-        <w:rPr>
-          <w:sz w:val="24"/>
-        </w:rPr>
-        <w:pict>
-          <v:shape id="_x0000_s1060" o:spid="_x0000_s1060" o:spt="202" type="#_x0000_t202" style="position:absolute;left:0pt;margin-left:-61.1pt;margin-top:12.55pt;height:648.95pt;width:263.1pt;z-index:251681792;mso-width-relative:page;mso-height-relative:page;" fillcolor="#FFFFFF" filled="t" stroked="t" coordsize="21600,21600">
+          <v:shape id="_x0000_s1060" o:spid="_x0000_s1060" o:spt="202" type="#_x0000_t202" style="position:absolute;left:0pt;margin-left:-61.1pt;margin-top:12.55pt;height:648.95pt;width:263.1pt;z-index:251680768;mso-width-relative:page;mso-height-relative:page;" fillcolor="#FFFFFF" filled="t" stroked="t" coordsize="21600,21600">
             <v:path/>
             <v:fill on="t" color2="#FFFFFF" focussize="0,0"/>
             <v:stroke color="#000000" joinstyle="miter"/>
@@ -16404,8 +16350,6 @@
         </w:rPr>
         <w:t xml:space="preserve">Write a menu driven program in C to perform Stack operations (Push, Pop, Peek, Display) using </w:t>
       </w:r>
-      <w:bookmarkStart w:id="0" w:name="_GoBack"/>
-      <w:bookmarkEnd w:id="0"/>
       <w:r>
         <w:rPr>
           <w:rFonts w:hint="default" w:ascii="Verdana" w:hAnsi="Verdana"/>
@@ -17586,7 +17530,7 @@
     <w:p>
       <w:r>
         <w:pict>
-          <v:rect id="_x0000_s1047" o:spid="_x0000_s1047" o:spt="1" style="position:absolute;left:0pt;margin-left:8.25pt;margin-top:1.3pt;height:642.1pt;width:522pt;z-index:251673600;mso-width-relative:page;mso-height-relative:page;" fillcolor="#FFFFFF" filled="t" stroked="t" coordsize="21600,21600">
+          <v:rect id="_x0000_s1047" o:spid="_x0000_s1047" o:spt="1" style="position:absolute;left:0pt;margin-left:8.25pt;margin-top:1.3pt;height:642.1pt;width:522pt;z-index:251672576;mso-width-relative:page;mso-height-relative:page;" fillcolor="#FFFFFF" filled="t" stroked="t" coordsize="21600,21600">
             <v:path/>
             <v:fill on="t" color2="#FFFFFF" focussize="0,0"/>
             <v:stroke color="#000000" joinstyle="miter"/>
@@ -18784,7 +18728,7 @@
     <w:p>
       <w:r>
         <w:pict>
-          <v:rect id="_x0000_s1049" o:spid="_x0000_s1049" o:spt="1" style="position:absolute;left:0pt;margin-left:8.25pt;margin-top:1.3pt;height:646.05pt;width:522pt;z-index:251674624;mso-width-relative:page;mso-height-relative:page;" fillcolor="#FFFFFF" filled="t" stroked="t" coordsize="21600,21600">
+          <v:rect id="_x0000_s1049" o:spid="_x0000_s1049" o:spt="1" style="position:absolute;left:0pt;margin-left:8.25pt;margin-top:1.3pt;height:646.05pt;width:522pt;z-index:251673600;mso-width-relative:page;mso-height-relative:page;" fillcolor="#FFFFFF" filled="t" stroked="t" coordsize="21600,21600">
             <v:path/>
             <v:fill on="t" color2="#FFFFFF" focussize="0,0"/>
             <v:stroke color="#000000" joinstyle="miter"/>
@@ -19803,7 +19747,7 @@
           <w:sz w:val="24"/>
         </w:rPr>
         <w:pict>
-          <v:shape id="_x0000_s1053" o:spid="_x0000_s1053" o:spt="202" type="#_x0000_t202" style="position:absolute;left:0pt;margin-left:277.15pt;margin-top:26.45pt;height:618.95pt;width:263pt;z-index:251678720;mso-width-relative:page;mso-height-relative:page;" fillcolor="#FFFFFF" filled="t" stroked="t" coordsize="21600,21600">
+          <v:shape id="_x0000_s1053" o:spid="_x0000_s1053" o:spt="202" type="#_x0000_t202" style="position:absolute;left:0pt;margin-left:277.15pt;margin-top:26.45pt;height:618.95pt;width:263pt;z-index:251677696;mso-width-relative:page;mso-height-relative:page;" fillcolor="#FFFFFF" filled="t" stroked="t" coordsize="21600,21600">
             <v:path/>
             <v:fill on="t" color2="#FFFFFF" focussize="0,0"/>
             <v:stroke color="#000000" joinstyle="miter"/>
@@ -20722,7 +20666,7 @@
           <w:sz w:val="24"/>
         </w:rPr>
         <w:pict>
-          <v:shape id="_x0000_s1054" o:spid="_x0000_s1054" o:spt="202" type="#_x0000_t202" style="position:absolute;left:0pt;margin-left:2.1pt;margin-top:26.5pt;height:619.4pt;width:263.1pt;z-index:251677696;mso-width-relative:page;mso-height-relative:page;" fillcolor="#FFFFFF" filled="t" stroked="t" coordsize="21600,21600">
+          <v:shape id="_x0000_s1054" o:spid="_x0000_s1054" o:spt="202" type="#_x0000_t202" style="position:absolute;left:0pt;margin-left:2.1pt;margin-top:26.5pt;height:619.4pt;width:263.1pt;z-index:251676672;mso-width-relative:page;mso-height-relative:page;" fillcolor="#FFFFFF" filled="t" stroked="t" coordsize="21600,21600">
             <v:path/>
             <v:fill on="t" color2="#FFFFFF" focussize="0,0"/>
             <v:stroke color="#000000" joinstyle="miter"/>
@@ -21690,7 +21634,7 @@
           <w:sz w:val="24"/>
         </w:rPr>
         <w:pict>
-          <v:shape id="_x0000_s1065" o:spid="_x0000_s1065" o:spt="202" type="#_x0000_t202" style="position:absolute;left:0pt;margin-left:213.95pt;margin-top:13.05pt;height:654pt;width:263pt;z-index:251684864;mso-width-relative:page;mso-height-relative:page;" fillcolor="#FFFFFF" filled="t" stroked="t" coordsize="21600,21600">
+          <v:shape id="_x0000_s1065" o:spid="_x0000_s1065" o:spt="202" type="#_x0000_t202" style="position:absolute;left:0pt;margin-left:213.95pt;margin-top:13.05pt;height:654pt;width:263pt;z-index:251682816;mso-width-relative:page;mso-height-relative:page;" fillcolor="#FFFFFF" filled="t" stroked="t" coordsize="21600,21600">
             <v:path/>
             <v:fill on="t" color2="#FFFFFF" focussize="0,0"/>
             <v:stroke color="#000000" joinstyle="miter"/>
@@ -22526,7 +22470,7 @@
           <w:sz w:val="24"/>
         </w:rPr>
         <w:pict>
-          <v:shape id="_x0000_s1066" o:spid="_x0000_s1066" o:spt="202" type="#_x0000_t202" style="position:absolute;left:0pt;margin-left:-61.1pt;margin-top:12.55pt;height:654.4pt;width:263.1pt;z-index:251683840;mso-width-relative:page;mso-height-relative:page;" fillcolor="#FFFFFF" filled="t" stroked="t" coordsize="21600,21600">
+          <v:shape id="_x0000_s1066" o:spid="_x0000_s1066" o:spt="202" type="#_x0000_t202" style="position:absolute;left:0pt;margin-left:-61.1pt;margin-top:12.55pt;height:654.4pt;width:263.1pt;z-index:251681792;mso-width-relative:page;mso-height-relative:page;" fillcolor="#FFFFFF" filled="t" stroked="t" coordsize="21600,21600">
             <v:path/>
             <v:fill on="t" color2="#FFFFFF" focussize="0,0"/>
             <v:stroke color="#000000" joinstyle="miter"/>
@@ -23615,39 +23559,14 @@
           <w:u w:val="single"/>
         </w:rPr>
       </w:pPr>
+      <w:bookmarkStart w:id="0" w:name="_GoBack"/>
+      <w:bookmarkEnd w:id="0"/>
       <w:r>
         <w:rPr>
           <w:sz w:val="24"/>
         </w:rPr>
         <w:pict>
-          <v:shape id="_x0000_s1067" o:spid="_x0000_s1067" o:spt="202" type="#_x0000_t202" style="position:absolute;left:0pt;margin-left:213.95pt;margin-top:13.05pt;height:654pt;width:263pt;z-index:251686912;mso-width-relative:page;mso-height-relative:page;" fillcolor="#FFFFFF" filled="t" stroked="t" coordsize="21600,21600">
-            <v:path/>
-            <v:fill on="t" color2="#FFFFFF" focussize="0,0"/>
-            <v:stroke color="#000000" joinstyle="miter"/>
-            <v:imagedata o:title=""/>
-            <o:lock v:ext="edit" aspectratio="f"/>
-            <v:textbox>
-              <w:txbxContent>
-                <w:p>
-                  <w:pPr>
-                    <w:rPr>
-                      <w:rFonts w:hint="default"/>
-                      <w:sz w:val="21"/>
-                      <w:szCs w:val="21"/>
-                    </w:rPr>
-                  </w:pPr>
-                </w:p>
-              </w:txbxContent>
-            </v:textbox>
-          </v:shape>
-        </w:pict>
-      </w:r>
-      <w:r>
-        <w:rPr>
-          <w:sz w:val="24"/>
-        </w:rPr>
-        <w:pict>
-          <v:shape id="_x0000_s1068" o:spid="_x0000_s1068" o:spt="202" type="#_x0000_t202" style="position:absolute;left:0pt;margin-left:-61.1pt;margin-top:12.55pt;height:654.4pt;width:263.1pt;z-index:251685888;mso-width-relative:page;mso-height-relative:page;" fillcolor="#FFFFFF" filled="t" stroked="t" coordsize="21600,21600">
+          <v:shape id="_x0000_s1068" o:spid="_x0000_s1068" o:spt="202" type="#_x0000_t202" style="position:absolute;left:0pt;margin-left:-61.1pt;margin-top:12.55pt;height:654.4pt;width:263.1pt;z-index:251683840;mso-width-relative:page;mso-height-relative:page;" fillcolor="#FFFFFF" filled="t" stroked="t" coordsize="21600,21600">
             <v:path/>
             <v:fill on="t" color2="#FFFFFF" focussize="0,0"/>
             <v:stroke color="#000000" joinstyle="miter"/>
@@ -24637,7 +24556,7 @@
     <w:lsdException w:qFormat="1" w:unhideWhenUsed="0" w:uiPriority="10" w:semiHidden="0" w:name="Title"/>
     <w:lsdException w:uiPriority="99" w:name="Closing"/>
     <w:lsdException w:uiPriority="99" w:name="Signature"/>
-    <w:lsdException w:uiPriority="1" w:name="Default Paragraph Font"/>
+    <w:lsdException w:qFormat="1" w:uiPriority="1" w:name="Default Paragraph Font"/>
     <w:lsdException w:uiPriority="99" w:name="Body Text"/>
     <w:lsdException w:uiPriority="99" w:name="Body Text Indent"/>
     <w:lsdException w:uiPriority="99" w:name="List Continue"/>
@@ -24836,6 +24755,7 @@
     <w:name w:val="Default Paragraph Font"/>
     <w:semiHidden/>
     <w:unhideWhenUsed/>
+    <w:qFormat/>
     <w:uiPriority w:val="1"/>
   </w:style>
   <w:style w:type="table" w:default="1" w:styleId="3">
@@ -25203,7 +25123,6 @@
     <customShpInfo spid="_x0000_s1038"/>
     <customShpInfo spid="_x0000_s1040"/>
     <customShpInfo spid="_x0000_s1041"/>
-    <customShpInfo spid="_x0000_s1042"/>
     <customShpInfo spid="_x0000_s1043"/>
     <customShpInfo spid="_x0000_s1033"/>
     <customShpInfo spid="_x0000_s1034"/>
@@ -25212,7 +25131,6 @@
     <customShpInfo spid="_x0000_s1052"/>
     <customShpInfo spid="_x0000_s1057"/>
     <customShpInfo spid="_x0000_s1058"/>
-    <customShpInfo spid="_x0000_s1059"/>
     <customShpInfo spid="_x0000_s1060"/>
     <customShpInfo spid="_x0000_s1035"/>
     <customShpInfo spid="_x0000_s1047"/>
@@ -25221,7 +25139,6 @@
     <customShpInfo spid="_x0000_s1054"/>
     <customShpInfo spid="_x0000_s1065"/>
     <customShpInfo spid="_x0000_s1066"/>
-    <customShpInfo spid="_x0000_s1067"/>
     <customShpInfo spid="_x0000_s1068"/>
   </customShpExts>
 </s:customData>

</xml_diff>